<commit_message>
changes to readme content
</commit_message>
<xml_diff>
--- a/ProjectSummary.docx
+++ b/ProjectSummary.docx
@@ -28,10 +28,7 @@
         <w:t xml:space="preserve">Designed for users of all ages to </w:t>
       </w:r>
       <w:r>
-        <w:t>determine the most optimal transportation method</w:t>
-      </w:r>
-      <w:r>
-        <w:t xml:space="preserve"> </w:t>
+        <w:t xml:space="preserve">determine the most optimal transportation method </w:t>
       </w:r>
       <w:r>
         <w:t>in Austin, TX</w:t>
@@ -174,10 +171,7 @@
         <w:spacing w:after="0" w:line="240" w:lineRule="auto"/>
       </w:pPr>
       <w:r>
-        <w:t>what went wrong and how me managed</w:t>
-      </w:r>
-      <w:r>
-        <w:t xml:space="preserve"> – to be added</w:t>
+        <w:t>what went wrong and how me managed – to be added</w:t>
       </w:r>
     </w:p>
     <w:p>
@@ -239,13 +233,7 @@
         <w:spacing w:after="0" w:line="240" w:lineRule="auto"/>
       </w:pPr>
       <w:r>
-        <w:t>Frontend:  HTML. CSS. JavaScript, JQuery, </w:t>
-      </w:r>
-      <w:r>
-        <w:t>Materialize</w:t>
-      </w:r>
-      <w:r>
-        <w:t> Bootstrap, AJAX, JSON</w:t>
+        <w:t>Frontend:  HTML. CSS. JavaScript, JQuery, Materialize Bootstrap, AJAX, JSON</w:t>
       </w:r>
       <w:r>
         <w:tab/>
@@ -255,37 +243,13 @@
       <w:pPr>
         <w:spacing w:after="0" w:line="240" w:lineRule="auto"/>
       </w:pPr>
-      <w:r>
-        <w:t>Backend:</w:t>
-      </w:r>
-      <w:proofErr w:type="gramStart"/>
-      <w:r>
-        <w:t>  ???</w:t>
-      </w:r>
-      <w:proofErr w:type="gramEnd"/>
-    </w:p>
-    <w:p>
-      <w:pPr>
-        <w:spacing w:after="0" w:line="240" w:lineRule="auto"/>
-      </w:pPr>
-      <w:r>
-        <w:t>Pattern:  Model View Controller takes to website side with links - NEED?</w:t>
-      </w:r>
-    </w:p>
-    <w:p>
-      <w:pPr>
-        <w:spacing w:after="0" w:line="240" w:lineRule="auto"/>
-      </w:pPr>
-    </w:p>
-    <w:p>
-      <w:pPr>
-        <w:spacing w:after="0" w:line="240" w:lineRule="auto"/>
-      </w:pPr>
-      <w:r>
-        <w:t>Sample code of CSS</w:t>
-      </w:r>
-      <w:r>
-        <w:t>, etc.</w:t>
+    </w:p>
+    <w:p>
+      <w:pPr>
+        <w:spacing w:after="0" w:line="240" w:lineRule="auto"/>
+      </w:pPr>
+      <w:r>
+        <w:t>Sample code of CSS, etc.</w:t>
       </w:r>
     </w:p>
     <w:p>
@@ -313,6 +277,11 @@
         </w:rPr>
         <w:t>Team Management</w:t>
       </w:r>
+    </w:p>
+    <w:p>
+      <w:pPr>
+        <w:spacing w:after="0" w:line="240" w:lineRule="auto"/>
+      </w:pPr>
     </w:p>
     <w:p>
       <w:pPr>
@@ -331,10 +300,72 @@
       </w:pPr>
       <w:r>
         <w:rPr>
+          <w:b/>
+          <w:bCs/>
           <w:noProof/>
         </w:rPr>
         <w:drawing>
-          <wp:anchor distT="0" distB="0" distL="114300" distR="114300" simplePos="0" relativeHeight="251661312" behindDoc="0" locked="0" layoutInCell="1" allowOverlap="1" wp14:anchorId="311B3721" wp14:editId="2BE8DB17">
+          <wp:anchor distT="0" distB="0" distL="114300" distR="114300" simplePos="0" relativeHeight="251658240" behindDoc="0" locked="0" layoutInCell="1" allowOverlap="1" wp14:anchorId="296752E7" wp14:editId="47837773">
+            <wp:simplePos x="0" y="0"/>
+            <wp:positionH relativeFrom="margin">
+              <wp:posOffset>2759710</wp:posOffset>
+            </wp:positionH>
+            <wp:positionV relativeFrom="paragraph">
+              <wp:posOffset>107950</wp:posOffset>
+            </wp:positionV>
+            <wp:extent cx="481965" cy="361315"/>
+            <wp:effectExtent l="3175" t="0" r="0" b="0"/>
+            <wp:wrapSquare wrapText="bothSides"/>
+            <wp:docPr id="1" name="Picture 1" descr="A person taking a selfie&#10;&#10;Description automatically generated"/>
+            <wp:cNvGraphicFramePr>
+              <a:graphicFrameLocks xmlns:a="http://schemas.openxmlformats.org/drawingml/2006/main" noChangeAspect="1"/>
+            </wp:cNvGraphicFramePr>
+            <a:graphic xmlns:a="http://schemas.openxmlformats.org/drawingml/2006/main">
+              <a:graphicData uri="http://schemas.openxmlformats.org/drawingml/2006/picture">
+                <pic:pic xmlns:pic="http://schemas.openxmlformats.org/drawingml/2006/picture">
+                  <pic:nvPicPr>
+                    <pic:cNvPr id="1" name="dianeCandler_sm.jpg"/>
+                    <pic:cNvPicPr/>
+                  </pic:nvPicPr>
+                  <pic:blipFill>
+                    <a:blip r:embed="rId5" cstate="print">
+                      <a:extLst>
+                        <a:ext uri="{28A0092B-C50C-407E-A947-70E740481C1C}">
+                          <a14:useLocalDpi xmlns:a14="http://schemas.microsoft.com/office/drawing/2010/main" val="0"/>
+                        </a:ext>
+                      </a:extLst>
+                    </a:blip>
+                    <a:stretch>
+                      <a:fillRect/>
+                    </a:stretch>
+                  </pic:blipFill>
+                  <pic:spPr>
+                    <a:xfrm rot="5400000">
+                      <a:off x="0" y="0"/>
+                      <a:ext cx="481965" cy="361315"/>
+                    </a:xfrm>
+                    <a:prstGeom prst="rect">
+                      <a:avLst/>
+                    </a:prstGeom>
+                  </pic:spPr>
+                </pic:pic>
+              </a:graphicData>
+            </a:graphic>
+            <wp14:sizeRelH relativeFrom="margin">
+              <wp14:pctWidth>0</wp14:pctWidth>
+            </wp14:sizeRelH>
+            <wp14:sizeRelV relativeFrom="margin">
+              <wp14:pctHeight>0</wp14:pctHeight>
+            </wp14:sizeRelV>
+          </wp:anchor>
+        </w:drawing>
+      </w:r>
+      <w:r>
+        <w:rPr>
+          <w:noProof/>
+        </w:rPr>
+        <w:drawing>
+          <wp:anchor distT="0" distB="0" distL="114300" distR="114300" simplePos="0" relativeHeight="251661312" behindDoc="0" locked="0" layoutInCell="1" allowOverlap="1" wp14:anchorId="311B3721" wp14:editId="38A94140">
             <wp:simplePos x="0" y="0"/>
             <wp:positionH relativeFrom="margin">
               <wp:align>left</wp:align>
@@ -342,8 +373,8 @@
             <wp:positionV relativeFrom="paragraph">
               <wp:posOffset>20207</wp:posOffset>
             </wp:positionV>
-            <wp:extent cx="376555" cy="504825"/>
-            <wp:effectExtent l="0" t="0" r="4445" b="9525"/>
+            <wp:extent cx="350520" cy="469900"/>
+            <wp:effectExtent l="0" t="0" r="0" b="6350"/>
             <wp:wrapSquare wrapText="bothSides"/>
             <wp:docPr id="8" name="Picture 8"/>
             <wp:cNvGraphicFramePr>
@@ -357,7 +388,7 @@
                     <pic:cNvPicPr/>
                   </pic:nvPicPr>
                   <pic:blipFill rotWithShape="1">
-                    <a:blip r:embed="rId5" cstate="print">
+                    <a:blip r:embed="rId6" cstate="print">
                       <a:extLst>
                         <a:ext uri="{28A0092B-C50C-407E-A947-70E740481C1C}">
                           <a14:useLocalDpi xmlns:a14="http://schemas.microsoft.com/office/drawing/2010/main" val="0"/>
@@ -370,7 +401,7 @@
                   <pic:spPr bwMode="auto">
                     <a:xfrm flipH="1">
                       <a:off x="0" y="0"/>
-                      <a:ext cx="376555" cy="504825"/>
+                      <a:ext cx="385752" cy="517155"/>
                     </a:xfrm>
                     <a:prstGeom prst="rect">
                       <a:avLst/>
@@ -397,68 +428,6 @@
         </w:drawing>
       </w:r>
       <w:r>
-        <w:rPr>
-          <w:b/>
-          <w:bCs/>
-          <w:noProof/>
-        </w:rPr>
-        <w:drawing>
-          <wp:anchor distT="0" distB="0" distL="114300" distR="114300" simplePos="0" relativeHeight="251658240" behindDoc="0" locked="0" layoutInCell="1" allowOverlap="1" wp14:anchorId="296752E7" wp14:editId="5C8F842F">
-            <wp:simplePos x="0" y="0"/>
-            <wp:positionH relativeFrom="margin">
-              <wp:posOffset>2757805</wp:posOffset>
-            </wp:positionH>
-            <wp:positionV relativeFrom="paragraph">
-              <wp:posOffset>125095</wp:posOffset>
-            </wp:positionV>
-            <wp:extent cx="502920" cy="377190"/>
-            <wp:effectExtent l="5715" t="0" r="0" b="0"/>
-            <wp:wrapSquare wrapText="bothSides"/>
-            <wp:docPr id="1" name="Picture 1" descr="A person taking a selfie&#10;&#10;Description automatically generated"/>
-            <wp:cNvGraphicFramePr>
-              <a:graphicFrameLocks xmlns:a="http://schemas.openxmlformats.org/drawingml/2006/main" noChangeAspect="1"/>
-            </wp:cNvGraphicFramePr>
-            <a:graphic xmlns:a="http://schemas.openxmlformats.org/drawingml/2006/main">
-              <a:graphicData uri="http://schemas.openxmlformats.org/drawingml/2006/picture">
-                <pic:pic xmlns:pic="http://schemas.openxmlformats.org/drawingml/2006/picture">
-                  <pic:nvPicPr>
-                    <pic:cNvPr id="1" name="dianeCandler_sm.jpg"/>
-                    <pic:cNvPicPr/>
-                  </pic:nvPicPr>
-                  <pic:blipFill>
-                    <a:blip r:embed="rId6" cstate="print">
-                      <a:extLst>
-                        <a:ext uri="{28A0092B-C50C-407E-A947-70E740481C1C}">
-                          <a14:useLocalDpi xmlns:a14="http://schemas.microsoft.com/office/drawing/2010/main" val="0"/>
-                        </a:ext>
-                      </a:extLst>
-                    </a:blip>
-                    <a:stretch>
-                      <a:fillRect/>
-                    </a:stretch>
-                  </pic:blipFill>
-                  <pic:spPr>
-                    <a:xfrm rot="5400000">
-                      <a:off x="0" y="0"/>
-                      <a:ext cx="502920" cy="377190"/>
-                    </a:xfrm>
-                    <a:prstGeom prst="rect">
-                      <a:avLst/>
-                    </a:prstGeom>
-                  </pic:spPr>
-                </pic:pic>
-              </a:graphicData>
-            </a:graphic>
-            <wp14:sizeRelH relativeFrom="margin">
-              <wp14:pctWidth>0</wp14:pctWidth>
-            </wp14:sizeRelH>
-            <wp14:sizeRelV relativeFrom="margin">
-              <wp14:pctHeight>0</wp14:pctHeight>
-            </wp14:sizeRelV>
-          </wp:anchor>
-        </w:drawing>
-      </w:r>
-      <w:r>
         <w:t>Adrian Palacios</w:t>
       </w:r>
     </w:p>
@@ -481,6 +450,7 @@
     <w:p>
       <w:pPr>
         <w:shd w:val="clear" w:color="auto" w:fill="F8F8F8"/>
+        <w:spacing w:after="0" w:line="240" w:lineRule="auto"/>
         <w:rPr>
           <w:rFonts w:ascii="Arial" w:hAnsi="Arial" w:cs="Arial"/>
           <w:color w:val="1D1C1D"/>
@@ -488,112 +458,116 @@
           <w:szCs w:val="23"/>
         </w:rPr>
       </w:pPr>
-      <w:r>
-        <w:rPr>
-          <w:noProof/>
-        </w:rPr>
-        <w:drawing>
-          <wp:inline distT="0" distB="0" distL="0" distR="0" wp14:anchorId="45286F53" wp14:editId="1F3631E7">
-            <wp:extent cx="162685" cy="138346"/>
-            <wp:effectExtent l="0" t="0" r="8890" b="0"/>
-            <wp:docPr id="15" name="Picture 15" descr="A picture containing drawing&#10;&#10;Description automatically generated">
-              <a:hlinkClick xmlns:a="http://schemas.openxmlformats.org/drawingml/2006/main" r:id="rId7"/>
-            </wp:docPr>
-            <wp:cNvGraphicFramePr>
-              <a:graphicFrameLocks xmlns:a="http://schemas.openxmlformats.org/drawingml/2006/main" noChangeAspect="1"/>
-            </wp:cNvGraphicFramePr>
-            <a:graphic xmlns:a="http://schemas.openxmlformats.org/drawingml/2006/main">
-              <a:graphicData uri="http://schemas.openxmlformats.org/drawingml/2006/picture">
-                <pic:pic xmlns:pic="http://schemas.openxmlformats.org/drawingml/2006/picture">
-                  <pic:nvPicPr>
-                    <pic:cNvPr id="15" name="Picture 15" descr="A picture containing drawing&#10;&#10;Description automatically generated">
-                      <a:hlinkClick r:id="rId7"/>
-                    </pic:cNvPr>
-                    <pic:cNvPicPr/>
-                  </pic:nvPicPr>
-                  <pic:blipFill>
-                    <a:blip r:embed="rId8" cstate="print">
-                      <a:extLst>
-                        <a:ext uri="{28A0092B-C50C-407E-A947-70E740481C1C}">
-                          <a14:useLocalDpi xmlns:a14="http://schemas.microsoft.com/office/drawing/2010/main" val="0"/>
-                        </a:ext>
-                      </a:extLst>
-                    </a:blip>
-                    <a:stretch>
-                      <a:fillRect/>
-                    </a:stretch>
-                  </pic:blipFill>
-                  <pic:spPr>
-                    <a:xfrm>
-                      <a:off x="0" y="0"/>
-                      <a:ext cx="196345" cy="166970"/>
-                    </a:xfrm>
-                    <a:prstGeom prst="rect">
-                      <a:avLst/>
-                    </a:prstGeom>
-                  </pic:spPr>
-                </pic:pic>
-              </a:graphicData>
-            </a:graphic>
-          </wp:inline>
-        </w:drawing>
-      </w:r>
-      <w:r>
-        <w:rPr>
-          <w:noProof/>
-        </w:rPr>
-        <w:drawing>
-          <wp:inline distT="0" distB="0" distL="0" distR="0" wp14:anchorId="2AD97A3C" wp14:editId="127C60BF">
-            <wp:extent cx="173904" cy="173904"/>
-            <wp:effectExtent l="0" t="0" r="0" b="0"/>
-            <wp:docPr id="16" name="Graphic 16" descr="Email">
-              <a:hlinkClick xmlns:a="http://schemas.openxmlformats.org/drawingml/2006/main" r:id="rId9"/>
-            </wp:docPr>
-            <wp:cNvGraphicFramePr>
-              <a:graphicFrameLocks xmlns:a="http://schemas.openxmlformats.org/drawingml/2006/main" noChangeAspect="1"/>
-            </wp:cNvGraphicFramePr>
-            <a:graphic xmlns:a="http://schemas.openxmlformats.org/drawingml/2006/main">
-              <a:graphicData uri="http://schemas.openxmlformats.org/drawingml/2006/picture">
-                <pic:pic xmlns:pic="http://schemas.openxmlformats.org/drawingml/2006/picture">
-                  <pic:nvPicPr>
-                    <pic:cNvPr id="16" name="Graphic 16" descr="Email">
-                      <a:hlinkClick r:id="rId9"/>
-                    </pic:cNvPr>
-                    <pic:cNvPicPr/>
-                  </pic:nvPicPr>
-                  <pic:blipFill>
-                    <a:blip r:embed="rId10" cstate="print">
-                      <a:extLst>
-                        <a:ext uri="{28A0092B-C50C-407E-A947-70E740481C1C}">
-                          <a14:useLocalDpi xmlns:a14="http://schemas.microsoft.com/office/drawing/2010/main" val="0"/>
-                        </a:ext>
-                        <a:ext uri="{96DAC541-7B7A-43D3-8B79-37D633B846F1}">
-                          <asvg:svgBlip xmlns:asvg="http://schemas.microsoft.com/office/drawing/2016/SVG/main" r:embed="rId11"/>
-                        </a:ext>
-                      </a:extLst>
-                    </a:blip>
-                    <a:stretch>
-                      <a:fillRect/>
-                    </a:stretch>
-                  </pic:blipFill>
-                  <pic:spPr>
-                    <a:xfrm flipH="1">
-                      <a:off x="0" y="0"/>
-                      <a:ext cx="191945" cy="191945"/>
-                    </a:xfrm>
-                    <a:prstGeom prst="rect">
-                      <a:avLst/>
-                    </a:prstGeom>
-                  </pic:spPr>
-                </pic:pic>
-              </a:graphicData>
-            </a:graphic>
-          </wp:inline>
-        </w:drawing>
-      </w:r>
-      <w:r>
-        <w:rPr>
-          <w:noProof/>
+      <w:hyperlink r:id="rId7" w:history="1">
+        <w:r>
+          <w:rPr>
+            <w:noProof/>
+          </w:rPr>
+          <w:pict w14:anchorId="48CEC299">
+            <v:shapetype id="_x0000_t75" coordsize="21600,21600" o:spt="75" o:preferrelative="t" path="m@4@5l@4@11@9@11@9@5xe" filled="f" stroked="f">
+              <v:stroke joinstyle="miter"/>
+              <v:formulas>
+                <v:f eqn="if lineDrawn pixelLineWidth 0"/>
+                <v:f eqn="sum @0 1 0"/>
+                <v:f eqn="sum 0 0 @1"/>
+                <v:f eqn="prod @2 1 2"/>
+                <v:f eqn="prod @3 21600 pixelWidth"/>
+                <v:f eqn="prod @3 21600 pixelHeight"/>
+                <v:f eqn="sum @0 0 1"/>
+                <v:f eqn="prod @6 1 2"/>
+                <v:f eqn="prod @7 21600 pixelWidth"/>
+                <v:f eqn="sum @8 21600 0"/>
+                <v:f eqn="prod @7 21600 pixelHeight"/>
+                <v:f eqn="sum @10 21600 0"/>
+              </v:formulas>
+              <v:path o:extrusionok="f" gradientshapeok="t" o:connecttype="rect"/>
+              <o:lock v:ext="edit" aspectratio="t"/>
+            </v:shapetype>
+            <v:shape id="Picture 15" o:spid="_x0000_i1031" type="#_x0000_t75" alt="A picture containing drawing&#10;&#10;Description automatically generated" href="https://www.linkedin.com/in/adrian-palacios-centraltexas/" style="width:12.7pt;height:10.75pt;visibility:visible;mso-wrap-style:square" o:button="t">
+              <v:fill o:detectmouseclick="t"/>
+              <v:imagedata r:id="rId8" o:title="A picture containing drawing&#10;&#10;Description automatically generated"/>
+            </v:shape>
+          </w:pict>
+        </w:r>
+      </w:hyperlink>
+      <w:r>
+        <w:rPr>
+          <w:sz w:val="16"/>
+          <w:szCs w:val="16"/>
+        </w:rPr>
+        <w:t>linkedin.com/in/</w:t>
+      </w:r>
+      <w:proofErr w:type="spellStart"/>
+      <w:r>
+        <w:rPr>
+          <w:sz w:val="16"/>
+          <w:szCs w:val="16"/>
+        </w:rPr>
+        <w:t>adrian</w:t>
+      </w:r>
+      <w:proofErr w:type="spellEnd"/>
+      <w:r>
+        <w:rPr>
+          <w:sz w:val="16"/>
+          <w:szCs w:val="16"/>
+        </w:rPr>
+        <w:t>-palacios-</w:t>
+      </w:r>
+      <w:proofErr w:type="spellStart"/>
+      <w:r>
+        <w:rPr>
+          <w:sz w:val="16"/>
+          <w:szCs w:val="16"/>
+        </w:rPr>
+        <w:t>centraltexas</w:t>
+      </w:r>
+      <w:proofErr w:type="spellEnd"/>
+      <w:r>
+        <w:rPr>
+          <w:sz w:val="16"/>
+          <w:szCs w:val="16"/>
+        </w:rPr>
+        <w:t>/</w:t>
+      </w:r>
+    </w:p>
+    <w:p>
+      <w:pPr>
+        <w:shd w:val="clear" w:color="auto" w:fill="F8F8F8"/>
+        <w:spacing w:after="0" w:line="240" w:lineRule="auto"/>
+        <w:rPr>
+          <w:sz w:val="16"/>
+          <w:szCs w:val="16"/>
+        </w:rPr>
+      </w:pPr>
+      <w:r>
+        <w:t xml:space="preserve">              </w:t>
+      </w:r>
+      <w:hyperlink r:id="rId9" w:history="1">
+        <w:r>
+          <w:rPr>
+            <w:noProof/>
+          </w:rPr>
+          <w:pict w14:anchorId="5BDB775F">
+            <v:shape id="Graphic 16" o:spid="_x0000_i1038" type="#_x0000_t75" alt="Email" href="mailto:adrianpalacios33@yahoo.com" style="width:13.7pt;height:13.7pt;visibility:visible" o:gfxdata="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" o:button="t">
+              <v:fill o:detectmouseclick="t"/>
+              <v:imagedata r:id="rId10" o:title="" cropbottom="-975f" cropright="-975f"/>
+            </v:shape>
+          </w:pict>
+        </w:r>
+      </w:hyperlink>
+      <w:hyperlink r:id="rId11" w:history="1">
+        <w:r>
+          <w:rPr>
+            <w:sz w:val="16"/>
+            <w:szCs w:val="16"/>
+          </w:rPr>
+          <w:t>adrianpalacios33@yahoo.com</w:t>
+        </w:r>
+      </w:hyperlink>
+      <w:r>
+        <w:rPr>
+          <w:sz w:val="16"/>
+          <w:szCs w:val="16"/>
         </w:rPr>
         <w:drawing>
           <wp:inline distT="0" distB="0" distL="0" distR="0" wp14:anchorId="652DF94C" wp14:editId="757A1F9A">
@@ -644,6 +618,20 @@
           </wp:inline>
         </w:drawing>
       </w:r>
+      <w:r>
+        <w:rPr>
+          <w:sz w:val="16"/>
+          <w:szCs w:val="16"/>
+        </w:rPr>
+        <w:t xml:space="preserve"> (</w:t>
+      </w:r>
+      <w:r>
+        <w:rPr>
+          <w:sz w:val="16"/>
+          <w:szCs w:val="16"/>
+        </w:rPr>
+        <w:t>956) 252-7270</w:t>
+      </w:r>
     </w:p>
     <w:p>
       <w:pPr>
@@ -689,7 +677,7 @@
                     <pic:cNvPicPr/>
                   </pic:nvPicPr>
                   <pic:blipFill>
-                    <a:blip r:embed="rId6" cstate="print">
+                    <a:blip r:embed="rId15" cstate="print">
                       <a:extLst>
                         <a:ext uri="{28A0092B-C50C-407E-A947-70E740481C1C}">
                           <a14:useLocalDpi xmlns:a14="http://schemas.microsoft.com/office/drawing/2010/main" val="0"/>
@@ -751,7 +739,7 @@
                     <pic:cNvPicPr/>
                   </pic:nvPicPr>
                   <pic:blipFill>
-                    <a:blip r:embed="rId6" cstate="print">
+                    <a:blip r:embed="rId15" cstate="print">
                       <a:extLst>
                         <a:ext uri="{28A0092B-C50C-407E-A947-70E740481C1C}">
                           <a14:useLocalDpi xmlns:a14="http://schemas.microsoft.com/office/drawing/2010/main" val="0"/>
@@ -811,62 +799,50 @@
     <w:p>
       <w:pPr>
         <w:shd w:val="clear" w:color="auto" w:fill="F8F8F8"/>
-        <w:rPr>
-          <w:rFonts w:ascii="Arial" w:hAnsi="Arial" w:cs="Arial"/>
-          <w:color w:val="1D1C1D"/>
-          <w:sz w:val="23"/>
-          <w:szCs w:val="23"/>
-        </w:rPr>
-      </w:pPr>
-      <w:r>
-        <w:rPr>
-          <w:noProof/>
-        </w:rPr>
-        <w:drawing>
-          <wp:inline distT="0" distB="0" distL="0" distR="0" wp14:anchorId="6763EFA5" wp14:editId="4489955A">
-            <wp:extent cx="162685" cy="138346"/>
-            <wp:effectExtent l="0" t="0" r="8890" b="0"/>
-            <wp:docPr id="12" name="Picture 12" descr="A picture containing drawing&#10;&#10;Description automatically generated">
-              <a:hlinkClick xmlns:a="http://schemas.openxmlformats.org/drawingml/2006/main" r:id="rId15"/>
-            </wp:docPr>
-            <wp:cNvGraphicFramePr>
-              <a:graphicFrameLocks xmlns:a="http://schemas.openxmlformats.org/drawingml/2006/main" noChangeAspect="1"/>
-            </wp:cNvGraphicFramePr>
-            <a:graphic xmlns:a="http://schemas.openxmlformats.org/drawingml/2006/main">
-              <a:graphicData uri="http://schemas.openxmlformats.org/drawingml/2006/picture">
-                <pic:pic xmlns:pic="http://schemas.openxmlformats.org/drawingml/2006/picture">
-                  <pic:nvPicPr>
-                    <pic:cNvPr id="12" name="Picture 12" descr="A picture containing drawing&#10;&#10;Description automatically generated">
-                      <a:hlinkClick r:id="rId15"/>
-                    </pic:cNvPr>
-                    <pic:cNvPicPr/>
-                  </pic:nvPicPr>
-                  <pic:blipFill>
-                    <a:blip r:embed="rId8" cstate="print">
-                      <a:extLst>
-                        <a:ext uri="{28A0092B-C50C-407E-A947-70E740481C1C}">
-                          <a14:useLocalDpi xmlns:a14="http://schemas.microsoft.com/office/drawing/2010/main" val="0"/>
-                        </a:ext>
-                      </a:extLst>
-                    </a:blip>
-                    <a:stretch>
-                      <a:fillRect/>
-                    </a:stretch>
-                  </pic:blipFill>
-                  <pic:spPr>
-                    <a:xfrm>
-                      <a:off x="0" y="0"/>
-                      <a:ext cx="196345" cy="166970"/>
-                    </a:xfrm>
-                    <a:prstGeom prst="rect">
-                      <a:avLst/>
-                    </a:prstGeom>
-                  </pic:spPr>
-                </pic:pic>
-              </a:graphicData>
-            </a:graphic>
-          </wp:inline>
-        </w:drawing>
+        <w:spacing w:after="0"/>
+        <w:rPr>
+          <w:sz w:val="16"/>
+          <w:szCs w:val="16"/>
+        </w:rPr>
+      </w:pPr>
+      <w:hyperlink r:id="rId16" w:history="1">
+        <w:r>
+          <w:rPr>
+            <w:noProof/>
+          </w:rPr>
+          <w:pict w14:anchorId="044FBF26">
+            <v:shape id="Picture 12" o:spid="_x0000_i1027" type="#_x0000_t75" alt="A picture containing drawing&#10;&#10;Description automatically generated" href="https://www.linkedin.com/in/changyeon-hong-centraltexas/" style="width:12.7pt;height:10.75pt;visibility:visible;mso-wrap-style:square" o:button="t">
+              <v:fill o:detectmouseclick="t"/>
+              <v:imagedata r:id="rId8" o:title="A picture containing drawing&#10;&#10;Description automatically generated"/>
+            </v:shape>
+          </w:pict>
+        </w:r>
+      </w:hyperlink>
+      <w:r>
+        <w:t xml:space="preserve"> </w:t>
+      </w:r>
+      <w:r>
+        <w:rPr>
+          <w:sz w:val="16"/>
+          <w:szCs w:val="16"/>
+        </w:rPr>
+        <w:t>linkedin.com/in/</w:t>
+      </w:r>
+      <w:proofErr w:type="spellStart"/>
+      <w:r>
+        <w:rPr>
+          <w:sz w:val="16"/>
+          <w:szCs w:val="16"/>
+        </w:rPr>
+        <w:t>changyeon-hong-centraltexas</w:t>
+      </w:r>
+      <w:proofErr w:type="spellEnd"/>
+      <w:r>
+        <w:rPr>
+          <w:sz w:val="16"/>
+          <w:szCs w:val="16"/>
+        </w:rPr>
+        <w:t>/</w:t>
       </w:r>
       <w:r>
         <w:rPr>
@@ -877,7 +853,7 @@
             <wp:extent cx="173904" cy="173904"/>
             <wp:effectExtent l="0" t="0" r="0" b="0"/>
             <wp:docPr id="13" name="Graphic 13" descr="Email">
-              <a:hlinkClick xmlns:a="http://schemas.openxmlformats.org/drawingml/2006/main" r:id="rId16"/>
+              <a:hlinkClick xmlns:a="http://schemas.openxmlformats.org/drawingml/2006/main" r:id="rId17"/>
             </wp:docPr>
             <wp:cNvGraphicFramePr>
               <a:graphicFrameLocks xmlns:a="http://schemas.openxmlformats.org/drawingml/2006/main" noChangeAspect="1"/>
@@ -887,18 +863,18 @@
                 <pic:pic xmlns:pic="http://schemas.openxmlformats.org/drawingml/2006/picture">
                   <pic:nvPicPr>
                     <pic:cNvPr id="13" name="Graphic 13" descr="Email">
-                      <a:hlinkClick r:id="rId16"/>
+                      <a:hlinkClick r:id="rId17"/>
                     </pic:cNvPr>
                     <pic:cNvPicPr/>
                   </pic:nvPicPr>
                   <pic:blipFill>
-                    <a:blip r:embed="rId10" cstate="print">
+                    <a:blip r:embed="rId18" cstate="print">
                       <a:extLst>
                         <a:ext uri="{28A0092B-C50C-407E-A947-70E740481C1C}">
                           <a14:useLocalDpi xmlns:a14="http://schemas.microsoft.com/office/drawing/2010/main" val="0"/>
                         </a:ext>
                         <a:ext uri="{96DAC541-7B7A-43D3-8B79-37D633B846F1}">
-                          <asvg:svgBlip xmlns:asvg="http://schemas.microsoft.com/office/drawing/2016/SVG/main" r:embed="rId11"/>
+                          <asvg:svgBlip xmlns:asvg="http://schemas.microsoft.com/office/drawing/2016/SVG/main" r:embed="rId19"/>
                         </a:ext>
                       </a:extLst>
                     </a:blip>
@@ -923,14 +899,40 @@
       </w:r>
       <w:r>
         <w:rPr>
-          <w:noProof/>
+          <w:rFonts w:ascii="Arial" w:hAnsi="Arial" w:cs="Arial"/>
+          <w:color w:val="1D1C1D"/>
+          <w:sz w:val="23"/>
+          <w:szCs w:val="23"/>
+        </w:rPr>
+        <w:t xml:space="preserve"> </w:t>
+      </w:r>
+      <w:hyperlink r:id="rId20" w:history="1">
+        <w:r>
+          <w:rPr>
+            <w:sz w:val="16"/>
+            <w:szCs w:val="16"/>
+          </w:rPr>
+          <w:t>hongchangyeon@gmail.com</w:t>
+        </w:r>
+      </w:hyperlink>
+      <w:r>
+        <w:rPr>
+          <w:sz w:val="16"/>
+          <w:szCs w:val="16"/>
+        </w:rPr>
+        <w:t xml:space="preserve"> </w:t>
+      </w:r>
+      <w:r>
+        <w:rPr>
+          <w:sz w:val="16"/>
+          <w:szCs w:val="16"/>
         </w:rPr>
         <w:drawing>
           <wp:inline distT="0" distB="0" distL="0" distR="0" wp14:anchorId="41220A85" wp14:editId="691B5FE9">
             <wp:extent cx="179514" cy="179514"/>
             <wp:effectExtent l="0" t="0" r="0" b="0"/>
             <wp:docPr id="14" name="Graphic 14" descr="Telephone">
-              <a:hlinkClick xmlns:a="http://schemas.openxmlformats.org/drawingml/2006/main" r:id="rId17"/>
+              <a:hlinkClick xmlns:a="http://schemas.openxmlformats.org/drawingml/2006/main" r:id="rId21"/>
             </wp:docPr>
             <wp:cNvGraphicFramePr>
               <a:graphicFrameLocks xmlns:a="http://schemas.openxmlformats.org/drawingml/2006/main" noChangeAspect="1"/>
@@ -940,7 +942,7 @@
                 <pic:pic xmlns:pic="http://schemas.openxmlformats.org/drawingml/2006/picture">
                   <pic:nvPicPr>
                     <pic:cNvPr id="14" name="Graphic 14" descr="Telephone">
-                      <a:hlinkClick r:id="rId17"/>
+                      <a:hlinkClick r:id="rId21"/>
                     </pic:cNvPr>
                     <pic:cNvPicPr/>
                   </pic:nvPicPr>
@@ -974,6 +976,13 @@
           </wp:inline>
         </w:drawing>
       </w:r>
+      <w:r>
+        <w:rPr>
+          <w:sz w:val="16"/>
+          <w:szCs w:val="16"/>
+        </w:rPr>
+        <w:t>(737) 218-3825</w:t>
+      </w:r>
     </w:p>
     <w:p>
       <w:pPr>
@@ -1025,59 +1034,50 @@
       <w:pPr>
         <w:spacing w:after="0" w:line="240" w:lineRule="auto"/>
       </w:pPr>
-      <w:r>
-        <w:rPr>
-          <w:noProof/>
-        </w:rPr>
-        <w:drawing>
-          <wp:inline distT="0" distB="0" distL="0" distR="0" wp14:anchorId="51018A90" wp14:editId="2018032F">
-            <wp:extent cx="162685" cy="138346"/>
-            <wp:effectExtent l="0" t="0" r="8890" b="0"/>
-            <wp:docPr id="5" name="Picture 5" descr="A picture containing drawing&#10;&#10;Description automatically generated">
-              <a:hlinkClick xmlns:a="http://schemas.openxmlformats.org/drawingml/2006/main" r:id="rId18"/>
-            </wp:docPr>
-            <wp:cNvGraphicFramePr>
-              <a:graphicFrameLocks xmlns:a="http://schemas.openxmlformats.org/drawingml/2006/main" noChangeAspect="1"/>
-            </wp:cNvGraphicFramePr>
-            <a:graphic xmlns:a="http://schemas.openxmlformats.org/drawingml/2006/main">
-              <a:graphicData uri="http://schemas.openxmlformats.org/drawingml/2006/picture">
-                <pic:pic xmlns:pic="http://schemas.openxmlformats.org/drawingml/2006/picture">
-                  <pic:nvPicPr>
-                    <pic:cNvPr id="5" name="Picture 5" descr="A picture containing drawing&#10;&#10;Description automatically generated">
-                      <a:hlinkClick r:id="rId18"/>
-                    </pic:cNvPr>
-                    <pic:cNvPicPr/>
-                  </pic:nvPicPr>
-                  <pic:blipFill>
-                    <a:blip r:embed="rId8" cstate="print">
-                      <a:extLst>
-                        <a:ext uri="{28A0092B-C50C-407E-A947-70E740481C1C}">
-                          <a14:useLocalDpi xmlns:a14="http://schemas.microsoft.com/office/drawing/2010/main" val="0"/>
-                        </a:ext>
-                      </a:extLst>
-                    </a:blip>
-                    <a:stretch>
-                      <a:fillRect/>
-                    </a:stretch>
-                  </pic:blipFill>
-                  <pic:spPr>
-                    <a:xfrm>
-                      <a:off x="0" y="0"/>
-                      <a:ext cx="196345" cy="166970"/>
-                    </a:xfrm>
-                    <a:prstGeom prst="rect">
-                      <a:avLst/>
-                    </a:prstGeom>
-                  </pic:spPr>
-                </pic:pic>
-              </a:graphicData>
-            </a:graphic>
-          </wp:inline>
-        </w:drawing>
-      </w:r>
-      <w:r>
-        <w:t xml:space="preserve">   </w:t>
-      </w:r>
+      <w:hyperlink r:id="rId22" w:history="1">
+        <w:r>
+          <w:rPr>
+            <w:noProof/>
+          </w:rPr>
+          <w:pict w14:anchorId="3A2CA81D">
+            <v:shape id="Picture 5" o:spid="_x0000_i1029" type="#_x0000_t75" alt="A picture containing drawing&#10;&#10;Description automatically generated" href="https://www.linkedin.com/in/diane-candler-centraltexas/" style="width:12.7pt;height:10.75pt;visibility:visible;mso-wrap-style:square" o:button="t">
+              <v:fill o:detectmouseclick="t"/>
+              <v:imagedata r:id="rId8" o:title="A picture containing drawing&#10;&#10;Description automatically generated"/>
+            </v:shape>
+          </w:pict>
+        </w:r>
+      </w:hyperlink>
+      <w:r>
+        <w:t xml:space="preserve">  </w:t>
+      </w:r>
+      <w:r>
+        <w:rPr>
+          <w:sz w:val="16"/>
+          <w:szCs w:val="16"/>
+        </w:rPr>
+        <w:t>linkedin.com/in/</w:t>
+      </w:r>
+      <w:proofErr w:type="spellStart"/>
+      <w:r>
+        <w:rPr>
+          <w:sz w:val="16"/>
+          <w:szCs w:val="16"/>
+        </w:rPr>
+        <w:t>diane-candler-centraltexas</w:t>
+      </w:r>
+      <w:proofErr w:type="spellEnd"/>
+      <w:r>
+        <w:rPr>
+          <w:sz w:val="16"/>
+          <w:szCs w:val="16"/>
+        </w:rPr>
+        <w:t>/</w:t>
+      </w:r>
+    </w:p>
+    <w:p>
+      <w:pPr>
+        <w:spacing w:after="0" w:line="240" w:lineRule="auto"/>
+      </w:pPr>
       <w:r>
         <w:rPr>
           <w:noProof/>
@@ -1087,7 +1087,7 @@
             <wp:extent cx="173904" cy="173904"/>
             <wp:effectExtent l="0" t="0" r="0" b="0"/>
             <wp:docPr id="6" name="Graphic 6" descr="Email">
-              <a:hlinkClick xmlns:a="http://schemas.openxmlformats.org/drawingml/2006/main" r:id="rId19"/>
+              <a:hlinkClick xmlns:a="http://schemas.openxmlformats.org/drawingml/2006/main" r:id="rId23"/>
             </wp:docPr>
             <wp:cNvGraphicFramePr>
               <a:graphicFrameLocks xmlns:a="http://schemas.openxmlformats.org/drawingml/2006/main" noChangeAspect="1"/>
@@ -1097,18 +1097,18 @@
                 <pic:pic xmlns:pic="http://schemas.openxmlformats.org/drawingml/2006/picture">
                   <pic:nvPicPr>
                     <pic:cNvPr id="6" name="Graphic 6" descr="Email">
-                      <a:hlinkClick r:id="rId19"/>
+                      <a:hlinkClick r:id="rId23"/>
                     </pic:cNvPr>
                     <pic:cNvPicPr/>
                   </pic:nvPicPr>
                   <pic:blipFill>
-                    <a:blip r:embed="rId10" cstate="print">
+                    <a:blip r:embed="rId18" cstate="print">
                       <a:extLst>
                         <a:ext uri="{28A0092B-C50C-407E-A947-70E740481C1C}">
                           <a14:useLocalDpi xmlns:a14="http://schemas.microsoft.com/office/drawing/2010/main" val="0"/>
                         </a:ext>
                         <a:ext uri="{96DAC541-7B7A-43D3-8B79-37D633B846F1}">
-                          <asvg:svgBlip xmlns:asvg="http://schemas.microsoft.com/office/drawing/2016/SVG/main" r:embed="rId11"/>
+                          <asvg:svgBlip xmlns:asvg="http://schemas.microsoft.com/office/drawing/2016/SVG/main" r:embed="rId19"/>
                         </a:ext>
                       </a:extLst>
                     </a:blip>
@@ -1132,18 +1132,33 @@
         </w:drawing>
       </w:r>
       <w:r>
-        <w:t xml:space="preserve">  </w:t>
-      </w:r>
-      <w:r>
-        <w:rPr>
-          <w:noProof/>
+        <w:t xml:space="preserve"> </w:t>
+      </w:r>
+      <w:r>
+        <w:rPr>
+          <w:sz w:val="16"/>
+          <w:szCs w:val="16"/>
+        </w:rPr>
+        <w:t>dianedcandler@gmail.com</w:t>
+      </w:r>
+      <w:r>
+        <w:rPr>
+          <w:sz w:val="16"/>
+          <w:szCs w:val="16"/>
+        </w:rPr>
+        <w:t xml:space="preserve"> </w:t>
+      </w:r>
+      <w:r>
+        <w:rPr>
+          <w:sz w:val="16"/>
+          <w:szCs w:val="16"/>
         </w:rPr>
         <w:drawing>
           <wp:inline distT="0" distB="0" distL="0" distR="0" wp14:anchorId="7F0D7B99" wp14:editId="5A3B6F58">
             <wp:extent cx="168294" cy="168294"/>
             <wp:effectExtent l="0" t="0" r="3175" b="3175"/>
             <wp:docPr id="7" name="Graphic 7" descr="Telephone">
-              <a:hlinkClick xmlns:a="http://schemas.openxmlformats.org/drawingml/2006/main" r:id="rId20"/>
+              <a:hlinkClick xmlns:a="http://schemas.openxmlformats.org/drawingml/2006/main" r:id="rId24"/>
             </wp:docPr>
             <wp:cNvGraphicFramePr>
               <a:graphicFrameLocks xmlns:a="http://schemas.openxmlformats.org/drawingml/2006/main" noChangeAspect="1"/>
@@ -1153,7 +1168,7 @@
                 <pic:pic xmlns:pic="http://schemas.openxmlformats.org/drawingml/2006/picture">
                   <pic:nvPicPr>
                     <pic:cNvPr id="7" name="Graphic 7" descr="Telephone">
-                      <a:hlinkClick r:id="rId20"/>
+                      <a:hlinkClick r:id="rId24"/>
                     </pic:cNvPr>
                     <pic:cNvPicPr/>
                   </pic:nvPicPr>
@@ -1187,6 +1202,13 @@
           </wp:inline>
         </w:drawing>
       </w:r>
+      <w:r>
+        <w:rPr>
+          <w:sz w:val="16"/>
+          <w:szCs w:val="16"/>
+        </w:rPr>
+        <w:t>(512) 964-9473</w:t>
+      </w:r>
     </w:p>
     <w:p>
       <w:pPr>
@@ -1246,56 +1268,53 @@
           <w:szCs w:val="23"/>
         </w:rPr>
       </w:pPr>
-      <w:r>
-        <w:rPr>
-          <w:noProof/>
-        </w:rPr>
-        <w:drawing>
-          <wp:inline distT="0" distB="0" distL="0" distR="0" wp14:anchorId="11D0925A" wp14:editId="3E26CC09">
-            <wp:extent cx="162685" cy="138346"/>
-            <wp:effectExtent l="0" t="0" r="8890" b="0"/>
-            <wp:docPr id="9" name="Picture 9" descr="A picture containing drawing&#10;&#10;Description automatically generated">
-              <a:hlinkClick xmlns:a="http://schemas.openxmlformats.org/drawingml/2006/main" r:id="rId21"/>
-            </wp:docPr>
-            <wp:cNvGraphicFramePr>
-              <a:graphicFrameLocks xmlns:a="http://schemas.openxmlformats.org/drawingml/2006/main" noChangeAspect="1"/>
-            </wp:cNvGraphicFramePr>
-            <a:graphic xmlns:a="http://schemas.openxmlformats.org/drawingml/2006/main">
-              <a:graphicData uri="http://schemas.openxmlformats.org/drawingml/2006/picture">
-                <pic:pic xmlns:pic="http://schemas.openxmlformats.org/drawingml/2006/picture">
-                  <pic:nvPicPr>
-                    <pic:cNvPr id="9" name="Picture 9" descr="A picture containing drawing&#10;&#10;Description automatically generated">
-                      <a:hlinkClick r:id="rId21"/>
-                    </pic:cNvPr>
-                    <pic:cNvPicPr/>
-                  </pic:nvPicPr>
-                  <pic:blipFill>
-                    <a:blip r:embed="rId8" cstate="print">
-                      <a:extLst>
-                        <a:ext uri="{28A0092B-C50C-407E-A947-70E740481C1C}">
-                          <a14:useLocalDpi xmlns:a14="http://schemas.microsoft.com/office/drawing/2010/main" val="0"/>
-                        </a:ext>
-                      </a:extLst>
-                    </a:blip>
-                    <a:stretch>
-                      <a:fillRect/>
-                    </a:stretch>
-                  </pic:blipFill>
-                  <pic:spPr>
-                    <a:xfrm>
-                      <a:off x="0" y="0"/>
-                      <a:ext cx="196345" cy="166970"/>
-                    </a:xfrm>
-                    <a:prstGeom prst="rect">
-                      <a:avLst/>
-                    </a:prstGeom>
-                  </pic:spPr>
-                </pic:pic>
-              </a:graphicData>
-            </a:graphic>
-          </wp:inline>
-        </w:drawing>
-      </w:r>
+      <w:hyperlink r:id="rId25" w:history="1">
+        <w:r>
+          <w:rPr>
+            <w:noProof/>
+          </w:rPr>
+          <w:pict w14:anchorId="7BC74E93">
+            <v:shape id="Picture 9" o:spid="_x0000_i1025" type="#_x0000_t75" alt="A picture containing drawing&#10;&#10;Description automatically generated" href="https://www.linkedin.com/in/dmarlon-mora-centraltexas/" style="width:12.7pt;height:10.75pt;visibility:visible;mso-wrap-style:square" o:button="t">
+              <v:fill o:detectmouseclick="t"/>
+              <v:imagedata r:id="rId8" o:title="A picture containing drawing&#10;&#10;Description automatically generated"/>
+            </v:shape>
+          </w:pict>
+        </w:r>
+      </w:hyperlink>
+      <w:r>
+        <w:rPr>
+          <w:sz w:val="16"/>
+          <w:szCs w:val="16"/>
+        </w:rPr>
+        <w:t xml:space="preserve"> </w:t>
+      </w:r>
+      <w:r>
+        <w:rPr>
+          <w:sz w:val="16"/>
+          <w:szCs w:val="16"/>
+        </w:rPr>
+        <w:t>linkedin.com/in/</w:t>
+      </w:r>
+      <w:proofErr w:type="spellStart"/>
+      <w:r>
+        <w:rPr>
+          <w:sz w:val="16"/>
+          <w:szCs w:val="16"/>
+        </w:rPr>
+        <w:t>giraldo-marlon</w:t>
+      </w:r>
+      <w:proofErr w:type="spellEnd"/>
+    </w:p>
+    <w:p>
+      <w:pPr>
+        <w:shd w:val="clear" w:color="auto" w:fill="F8F8F8"/>
+        <w:rPr>
+          <w:rFonts w:ascii="Arial" w:hAnsi="Arial" w:cs="Arial"/>
+          <w:color w:val="1D1C1D"/>
+          <w:sz w:val="23"/>
+          <w:szCs w:val="23"/>
+        </w:rPr>
+      </w:pPr>
       <w:r>
         <w:rPr>
           <w:noProof/>
@@ -1305,7 +1324,7 @@
             <wp:extent cx="173904" cy="173904"/>
             <wp:effectExtent l="0" t="0" r="0" b="0"/>
             <wp:docPr id="10" name="Graphic 10" descr="Email">
-              <a:hlinkClick xmlns:a="http://schemas.openxmlformats.org/drawingml/2006/main" r:id="rId16"/>
+              <a:hlinkClick xmlns:a="http://schemas.openxmlformats.org/drawingml/2006/main" r:id="rId17"/>
             </wp:docPr>
             <wp:cNvGraphicFramePr>
               <a:graphicFrameLocks xmlns:a="http://schemas.openxmlformats.org/drawingml/2006/main" noChangeAspect="1"/>
@@ -1315,18 +1334,18 @@
                 <pic:pic xmlns:pic="http://schemas.openxmlformats.org/drawingml/2006/picture">
                   <pic:nvPicPr>
                     <pic:cNvPr id="10" name="Graphic 10" descr="Email">
-                      <a:hlinkClick r:id="rId16"/>
+                      <a:hlinkClick r:id="rId17"/>
                     </pic:cNvPr>
                     <pic:cNvPicPr/>
                   </pic:nvPicPr>
                   <pic:blipFill>
-                    <a:blip r:embed="rId10" cstate="print">
+                    <a:blip r:embed="rId18" cstate="print">
                       <a:extLst>
                         <a:ext uri="{28A0092B-C50C-407E-A947-70E740481C1C}">
                           <a14:useLocalDpi xmlns:a14="http://schemas.microsoft.com/office/drawing/2010/main" val="0"/>
                         </a:ext>
                         <a:ext uri="{96DAC541-7B7A-43D3-8B79-37D633B846F1}">
-                          <asvg:svgBlip xmlns:asvg="http://schemas.microsoft.com/office/drawing/2016/SVG/main" r:embed="rId11"/>
+                          <asvg:svgBlip xmlns:asvg="http://schemas.microsoft.com/office/drawing/2016/SVG/main" r:embed="rId19"/>
                         </a:ext>
                       </a:extLst>
                     </a:blip>
@@ -1358,7 +1377,7 @@
             <wp:extent cx="179514" cy="179514"/>
             <wp:effectExtent l="0" t="0" r="0" b="0"/>
             <wp:docPr id="11" name="Graphic 11" descr="Telephone">
-              <a:hlinkClick xmlns:a="http://schemas.openxmlformats.org/drawingml/2006/main" r:id="rId22"/>
+              <a:hlinkClick xmlns:a="http://schemas.openxmlformats.org/drawingml/2006/main" r:id="rId26"/>
             </wp:docPr>
             <wp:cNvGraphicFramePr>
               <a:graphicFrameLocks xmlns:a="http://schemas.openxmlformats.org/drawingml/2006/main" noChangeAspect="1"/>
@@ -1368,7 +1387,7 @@
                 <pic:pic xmlns:pic="http://schemas.openxmlformats.org/drawingml/2006/picture">
                   <pic:nvPicPr>
                     <pic:cNvPr id="11" name="Graphic 11" descr="Telephone">
-                      <a:hlinkClick r:id="rId22"/>
+                      <a:hlinkClick r:id="rId26"/>
                     </pic:cNvPr>
                     <pic:cNvPicPr/>
                   </pic:nvPicPr>
@@ -1422,7 +1441,7 @@
       <w:r>
         <w:t xml:space="preserve">Review the team’s work on our GitHub </w:t>
       </w:r>
-      <w:hyperlink r:id="rId23" w:history="1">
+      <w:hyperlink r:id="rId27" w:history="1">
         <w:r>
           <w:rPr>
             <w:rStyle w:val="Hyperlink"/>
@@ -1795,7 +1814,7 @@
                     <pic:cNvPicPr/>
                   </pic:nvPicPr>
                   <pic:blipFill>
-                    <a:blip r:embed="rId24">
+                    <a:blip r:embed="rId28">
                       <a:extLst>
                         <a:ext uri="{28A0092B-C50C-407E-A947-70E740481C1C}">
                           <a14:useLocalDpi xmlns:a14="http://schemas.microsoft.com/office/drawing/2010/main" val="0"/>
@@ -1852,7 +1871,7 @@
                     <pic:cNvPicPr/>
                   </pic:nvPicPr>
                   <pic:blipFill>
-                    <a:blip r:embed="rId25"/>
+                    <a:blip r:embed="rId29"/>
                     <a:stretch>
                       <a:fillRect/>
                     </a:stretch>

</xml_diff>